<commit_message>
Final | Doc update
</commit_message>
<xml_diff>
--- a/lab6_final/sch/Button Labels.docx
+++ b/lab6_final/sch/Button Labels.docx
@@ -9,8 +9,6 @@
       </w:pPr>
       <w:r>
         <w:rPr/>
-      </w:r>
-      <w:r>
         <mc:AlternateContent>
           <mc:Choice Requires="wps">
             <w:drawing>
@@ -22,33 +20,44 @@
                 <wp:positionV relativeFrom="paragraph">
                   <wp:posOffset>635</wp:posOffset>
                 </wp:positionV>
-                <wp:extent cx="4283075" cy="2284730"/>
+                <wp:extent cx="4283710" cy="2446655"/>
                 <wp:effectExtent l="0" t="0" r="0" b="0"/>
                 <wp:wrapSquare wrapText="bothSides"/>
                 <wp:docPr id="1" name="Frame1"/>
                 <a:graphic xmlns:a="http://schemas.openxmlformats.org/drawingml/2006/main">
                   <a:graphicData uri="http://schemas.microsoft.com/office/word/2010/wordprocessingShape">
                     <wps:wsp>
-                      <wps:cNvSpPr txBox="1"/>
+                      <wps:cNvSpPr/>
                       <wps:spPr>
                         <a:xfrm>
                           <a:off x="0" y="0"/>
-                          <a:ext cx="4283075" cy="2284730"/>
+                          <a:ext cx="4282920" cy="2446200"/>
                         </a:xfrm>
-                        <a:prstGeom prst="rect"/>
+                        <a:prstGeom prst="rect">
+                          <a:avLst/>
+                        </a:prstGeom>
+                        <a:noFill/>
+                        <a:ln>
+                          <a:noFill/>
+                        </a:ln>
                       </wps:spPr>
+                      <wps:style>
+                        <a:lnRef idx="0"/>
+                        <a:fillRef idx="0"/>
+                        <a:effectRef idx="0"/>
+                        <a:fontRef idx="minor"/>
+                      </wps:style>
                       <wps:txbx>
                         <w:txbxContent>
                           <w:tbl>
                             <w:tblPr>
                               <w:tblStyle w:val="TableGrid"/>
-                              <w:tblpPr w:bottomFromText="0" w:horzAnchor="text" w:leftFromText="180" w:rightFromText="180" w:tblpX="0" w:tblpY="1" w:topFromText="0" w:vertAnchor="text"/>
                               <w:tblW w:w="6745" w:type="dxa"/>
                               <w:jc w:val="left"/>
-                              <w:tblInd w:w="108" w:type="dxa"/>
+                              <w:tblInd w:w="103" w:type="dxa"/>
                               <w:tblCellMar>
                                 <w:top w:w="0" w:type="dxa"/>
-                                <w:left w:w="103" w:type="dxa"/>
+                                <w:left w:w="98" w:type="dxa"/>
                                 <w:bottom w:w="0" w:type="dxa"/>
                                 <w:right w:w="108" w:type="dxa"/>
                               </w:tblCellMar>
@@ -73,7 +82,7 @@
                                   </w:tcBorders>
                                   <w:shd w:fill="auto" w:val="clear"/>
                                   <w:tcMar>
-                                    <w:left w:w="103" w:type="dxa"/>
+                                    <w:left w:w="98" w:type="dxa"/>
                                   </w:tcMar>
                                 </w:tcPr>
                                 <w:p>
@@ -107,7 +116,7 @@
                                   </w:tcBorders>
                                   <w:shd w:fill="auto" w:val="clear"/>
                                   <w:tcMar>
-                                    <w:left w:w="103" w:type="dxa"/>
+                                    <w:left w:w="98" w:type="dxa"/>
                                   </w:tcMar>
                                 </w:tcPr>
                                 <w:p>
@@ -116,8 +125,8 @@
                                     <w:spacing w:lineRule="auto" w:line="240" w:before="0" w:after="0"/>
                                     <w:rPr/>
                                   </w:pPr>
-                                  <w:bookmarkStart w:id="1" w:name="__UnoMark__60_1624180959"/>
-                                  <w:bookmarkStart w:id="2" w:name="__UnoMark__61_1624180959"/>
+                                  <w:bookmarkStart w:id="1" w:name="__UnoMark__61_1624180959"/>
+                                  <w:bookmarkStart w:id="2" w:name="__UnoMark__60_1624180959"/>
                                   <w:bookmarkEnd w:id="1"/>
                                   <w:bookmarkEnd w:id="2"/>
                                   <w:r>
@@ -142,7 +151,7 @@
                                   </w:tcBorders>
                                   <w:shd w:fill="auto" w:val="clear"/>
                                   <w:tcMar>
-                                    <w:left w:w="103" w:type="dxa"/>
+                                    <w:left w:w="98" w:type="dxa"/>
                                   </w:tcMar>
                                 </w:tcPr>
                                 <w:p>
@@ -151,8 +160,8 @@
                                     <w:spacing w:lineRule="auto" w:line="240" w:before="0" w:after="0"/>
                                     <w:rPr/>
                                   </w:pPr>
-                                  <w:bookmarkStart w:id="3" w:name="__UnoMark__62_1624180959"/>
-                                  <w:bookmarkStart w:id="4" w:name="__UnoMark__63_1624180959"/>
+                                  <w:bookmarkStart w:id="3" w:name="__UnoMark__63_1624180959"/>
+                                  <w:bookmarkStart w:id="4" w:name="__UnoMark__62_1624180959"/>
                                   <w:bookmarkEnd w:id="3"/>
                                   <w:bookmarkEnd w:id="4"/>
                                   <w:r>
@@ -178,7 +187,7 @@
                                   </w:tcBorders>
                                   <w:shd w:fill="auto" w:val="clear"/>
                                   <w:tcMar>
-                                    <w:left w:w="103" w:type="dxa"/>
+                                    <w:left w:w="98" w:type="dxa"/>
                                   </w:tcMar>
                                 </w:tcPr>
                                 <w:p>
@@ -187,8 +196,8 @@
                                     <w:spacing w:lineRule="auto" w:line="240" w:before="0" w:after="0"/>
                                     <w:rPr/>
                                   </w:pPr>
-                                  <w:bookmarkStart w:id="5" w:name="__UnoMark__64_1624180959"/>
-                                  <w:bookmarkStart w:id="6" w:name="__UnoMark__65_1624180959"/>
+                                  <w:bookmarkStart w:id="5" w:name="__UnoMark__65_1624180959"/>
+                                  <w:bookmarkStart w:id="6" w:name="__UnoMark__64_1624180959"/>
                                   <w:bookmarkEnd w:id="5"/>
                                   <w:bookmarkEnd w:id="6"/>
                                   <w:r>
@@ -213,7 +222,7 @@
                                   </w:tcBorders>
                                   <w:shd w:fill="auto" w:val="clear"/>
                                   <w:tcMar>
-                                    <w:left w:w="103" w:type="dxa"/>
+                                    <w:left w:w="98" w:type="dxa"/>
                                   </w:tcMar>
                                 </w:tcPr>
                                 <w:p>
@@ -222,8 +231,8 @@
                                     <w:spacing w:lineRule="auto" w:line="240" w:before="0" w:after="0"/>
                                     <w:rPr/>
                                   </w:pPr>
-                                  <w:bookmarkStart w:id="7" w:name="__UnoMark__66_1624180959"/>
-                                  <w:bookmarkStart w:id="8" w:name="__UnoMark__67_1624180959"/>
+                                  <w:bookmarkStart w:id="7" w:name="__UnoMark__67_1624180959"/>
+                                  <w:bookmarkStart w:id="8" w:name="__UnoMark__66_1624180959"/>
                                   <w:bookmarkEnd w:id="7"/>
                                   <w:bookmarkEnd w:id="8"/>
                                   <w:r>
@@ -249,7 +258,7 @@
                                   </w:tcBorders>
                                   <w:shd w:fill="auto" w:val="clear"/>
                                   <w:tcMar>
-                                    <w:left w:w="103" w:type="dxa"/>
+                                    <w:left w:w="98" w:type="dxa"/>
                                   </w:tcMar>
                                 </w:tcPr>
                                 <w:p>
@@ -282,7 +291,7 @@
                                   </w:tcBorders>
                                   <w:shd w:fill="auto" w:val="clear"/>
                                   <w:tcMar>
-                                    <w:left w:w="103" w:type="dxa"/>
+                                    <w:left w:w="98" w:type="dxa"/>
                                   </w:tcMar>
                                 </w:tcPr>
                                 <w:p>
@@ -291,8 +300,8 @@
                                     <w:spacing w:lineRule="auto" w:line="240" w:before="0" w:after="0"/>
                                     <w:rPr/>
                                   </w:pPr>
-                                  <w:bookmarkStart w:id="11" w:name="__UnoMark__70_1624180959"/>
-                                  <w:bookmarkStart w:id="12" w:name="__UnoMark__71_1624180959"/>
+                                  <w:bookmarkStart w:id="11" w:name="__UnoMark__71_1624180959"/>
+                                  <w:bookmarkStart w:id="12" w:name="__UnoMark__70_1624180959"/>
                                   <w:bookmarkEnd w:id="11"/>
                                   <w:bookmarkEnd w:id="12"/>
                                   <w:r>
@@ -318,7 +327,7 @@
                                   </w:tcBorders>
                                   <w:shd w:fill="auto" w:val="clear"/>
                                   <w:tcMar>
-                                    <w:left w:w="103" w:type="dxa"/>
+                                    <w:left w:w="98" w:type="dxa"/>
                                   </w:tcMar>
                                 </w:tcPr>
                                 <w:p>
@@ -327,8 +336,8 @@
                                     <w:spacing w:lineRule="auto" w:line="240" w:before="0" w:after="0"/>
                                     <w:rPr/>
                                   </w:pPr>
-                                  <w:bookmarkStart w:id="13" w:name="__UnoMark__72_1624180959"/>
-                                  <w:bookmarkStart w:id="14" w:name="__UnoMark__73_1624180959"/>
+                                  <w:bookmarkStart w:id="13" w:name="__UnoMark__73_1624180959"/>
+                                  <w:bookmarkStart w:id="14" w:name="__UnoMark__72_1624180959"/>
                                   <w:bookmarkEnd w:id="13"/>
                                   <w:bookmarkEnd w:id="14"/>
                                   <w:r>
@@ -353,7 +362,7 @@
                                   </w:tcBorders>
                                   <w:shd w:fill="auto" w:val="clear"/>
                                   <w:tcMar>
-                                    <w:left w:w="103" w:type="dxa"/>
+                                    <w:left w:w="98" w:type="dxa"/>
                                   </w:tcMar>
                                 </w:tcPr>
                                 <w:p>
@@ -362,8 +371,8 @@
                                     <w:spacing w:lineRule="auto" w:line="240" w:before="0" w:after="0"/>
                                     <w:rPr/>
                                   </w:pPr>
-                                  <w:bookmarkStart w:id="15" w:name="__UnoMark__74_1624180959"/>
-                                  <w:bookmarkStart w:id="16" w:name="__UnoMark__75_1624180959"/>
+                                  <w:bookmarkStart w:id="15" w:name="__UnoMark__75_1624180959"/>
+                                  <w:bookmarkStart w:id="16" w:name="__UnoMark__74_1624180959"/>
                                   <w:bookmarkEnd w:id="15"/>
                                   <w:bookmarkEnd w:id="16"/>
                                   <w:r>
@@ -389,7 +398,7 @@
                                   </w:tcBorders>
                                   <w:shd w:fill="auto" w:val="clear"/>
                                   <w:tcMar>
-                                    <w:left w:w="103" w:type="dxa"/>
+                                    <w:left w:w="98" w:type="dxa"/>
                                   </w:tcMar>
                                 </w:tcPr>
                                 <w:p>
@@ -408,11 +417,7 @@
                                   <w:bookmarkEnd w:id="18"/>
                                   <w:r>
                                     <w:rPr/>
-                                    <w:t xml:space="preserve"> </w:t>
-                                  </w:r>
-                                  <w:r>
-                                    <w:rPr/>
-                                    <w:t>(Turn off alarm)</w:t>
+                                    <w:t xml:space="preserve"> (Turn off alarm)</w:t>
                                   </w:r>
                                 </w:p>
                               </w:tc>
@@ -432,7 +437,7 @@
                                   </w:tcBorders>
                                   <w:shd w:fill="auto" w:val="clear"/>
                                   <w:tcMar>
-                                    <w:left w:w="103" w:type="dxa"/>
+                                    <w:left w:w="98" w:type="dxa"/>
                                   </w:tcMar>
                                 </w:tcPr>
                                 <w:p>
@@ -441,8 +446,8 @@
                                     <w:spacing w:lineRule="auto" w:line="240" w:before="0" w:after="0"/>
                                     <w:rPr/>
                                   </w:pPr>
-                                  <w:bookmarkStart w:id="19" w:name="__UnoMark__78_1624180959"/>
-                                  <w:bookmarkStart w:id="20" w:name="__UnoMark__79_1624180959"/>
+                                  <w:bookmarkStart w:id="19" w:name="__UnoMark__79_1624180959"/>
+                                  <w:bookmarkStart w:id="20" w:name="__UnoMark__78_1624180959"/>
                                   <w:bookmarkEnd w:id="19"/>
                                   <w:bookmarkEnd w:id="20"/>
                                   <w:r>
@@ -468,7 +473,7 @@
                                   </w:tcBorders>
                                   <w:shd w:fill="auto" w:val="clear"/>
                                   <w:tcMar>
-                                    <w:left w:w="103" w:type="dxa"/>
+                                    <w:left w:w="98" w:type="dxa"/>
                                   </w:tcMar>
                                 </w:tcPr>
                                 <w:p>
@@ -481,11 +486,7 @@
                                   <w:bookmarkEnd w:id="21"/>
                                   <w:r>
                                     <w:rPr/>
-                                    <w:t>Toggle Radio (</w:t>
-                                  </w:r>
-                                  <w:r>
-                                    <w:rPr/>
-                                    <w:t>Change 12hr/24hr mode</w:t>
+                                    <w:t>Toggle Radio (Change 12hr/24hr mode</w:t>
                                   </w:r>
                                   <w:bookmarkStart w:id="22" w:name="__UnoMark__81_1624180959"/>
                                   <w:bookmarkEnd w:id="22"/>
@@ -511,7 +512,7 @@
                                   </w:tcBorders>
                                   <w:shd w:fill="auto" w:val="clear"/>
                                   <w:tcMar>
-                                    <w:left w:w="103" w:type="dxa"/>
+                                    <w:left w:w="98" w:type="dxa"/>
                                   </w:tcMar>
                                 </w:tcPr>
                                 <w:p>
@@ -520,8 +521,8 @@
                                     <w:spacing w:lineRule="auto" w:line="240" w:before="0" w:after="0"/>
                                     <w:rPr/>
                                   </w:pPr>
-                                  <w:bookmarkStart w:id="23" w:name="__UnoMark__82_1624180959"/>
-                                  <w:bookmarkStart w:id="24" w:name="__UnoMark__83_1624180959"/>
+                                  <w:bookmarkStart w:id="23" w:name="__UnoMark__83_1624180959"/>
+                                  <w:bookmarkStart w:id="24" w:name="__UnoMark__82_1624180959"/>
                                   <w:bookmarkEnd w:id="23"/>
                                   <w:bookmarkEnd w:id="24"/>
                                   <w:r>
@@ -547,7 +548,7 @@
                                   </w:tcBorders>
                                   <w:shd w:fill="auto" w:val="clear"/>
                                   <w:tcMar>
-                                    <w:left w:w="103" w:type="dxa"/>
+                                    <w:left w:w="98" w:type="dxa"/>
                                   </w:tcMar>
                                 </w:tcPr>
                                 <w:p>
@@ -556,8 +557,8 @@
                                     <w:spacing w:lineRule="auto" w:line="240" w:before="0" w:after="0"/>
                                     <w:rPr/>
                                   </w:pPr>
-                                  <w:bookmarkStart w:id="25" w:name="__UnoMark__84_1624180959"/>
-                                  <w:bookmarkStart w:id="26" w:name="__UnoMark__85_1624180959"/>
+                                  <w:bookmarkStart w:id="25" w:name="__UnoMark__85_1624180959"/>
+                                  <w:bookmarkStart w:id="26" w:name="__UnoMark__84_1624180959"/>
                                   <w:bookmarkEnd w:id="25"/>
                                   <w:bookmarkEnd w:id="26"/>
                                   <w:r>
@@ -582,7 +583,7 @@
                                   </w:tcBorders>
                                   <w:shd w:fill="auto" w:val="clear"/>
                                   <w:tcMar>
-                                    <w:left w:w="103" w:type="dxa"/>
+                                    <w:left w:w="98" w:type="dxa"/>
                                   </w:tcMar>
                                 </w:tcPr>
                                 <w:p>
@@ -591,8 +592,8 @@
                                     <w:spacing w:lineRule="auto" w:line="240" w:before="0" w:after="0"/>
                                     <w:rPr/>
                                   </w:pPr>
-                                  <w:bookmarkStart w:id="27" w:name="__UnoMark__86_1624180959"/>
-                                  <w:bookmarkStart w:id="28" w:name="__UnoMark__87_1624180959"/>
+                                  <w:bookmarkStart w:id="27" w:name="__UnoMark__87_1624180959"/>
+                                  <w:bookmarkStart w:id="28" w:name="__UnoMark__86_1624180959"/>
                                   <w:bookmarkEnd w:id="27"/>
                                   <w:bookmarkEnd w:id="28"/>
                                   <w:r>
@@ -618,7 +619,7 @@
                                   </w:tcBorders>
                                   <w:shd w:fill="auto" w:val="clear"/>
                                   <w:tcMar>
-                                    <w:left w:w="103" w:type="dxa"/>
+                                    <w:left w:w="98" w:type="dxa"/>
                                   </w:tcMar>
                                 </w:tcPr>
                                 <w:p>
@@ -637,9 +638,19 @@
                               </w:tc>
                             </w:tr>
                           </w:tbl>
+                          <w:p>
+                            <w:pPr>
+                              <w:pStyle w:val="FrameContents"/>
+                              <w:spacing w:before="0" w:after="160"/>
+                              <w:rPr/>
+                            </w:pPr>
+                            <w:r>
+                              <w:rPr/>
+                            </w:r>
+                          </w:p>
                         </w:txbxContent>
                       </wps:txbx>
-                      <wps:bodyPr anchor="t" lIns="0" tIns="0" rIns="0" bIns="0">
+                      <wps:bodyPr lIns="0" rIns="0" tIns="0" bIns="0">
                         <a:spAutoFit/>
                       </wps:bodyPr>
                     </wps:wsp>
@@ -650,19 +661,21 @@
           </mc:Choice>
           <mc:Fallback>
             <w:pict>
-              <v:rect style="position:absolute;rotation:0;width:337.25pt;height:179.9pt;mso-wrap-distance-left:9pt;mso-wrap-distance-right:9pt;mso-wrap-distance-top:0pt;mso-wrap-distance-bottom:0pt;margin-top:0.05pt;mso-position-vertical-relative:text;margin-left:-5.65pt;mso-position-horizontal-relative:text">
-                <v:textbox inset="0in,0in,0in,0in">
+              <v:rect id="shape_0" ID="Frame1" stroked="f" style="position:absolute;margin-left:-5.65pt;margin-top:0.05pt;width:337.2pt;height:192.55pt">
+                <w10:wrap type="none"/>
+                <v:fill o:detectmouseclick="t" on="false"/>
+                <v:stroke color="#3465a4" joinstyle="round" endcap="flat"/>
+                <v:textbox>
                   <w:txbxContent>
                     <w:tbl>
                       <w:tblPr>
                         <w:tblStyle w:val="TableGrid"/>
-                        <w:tblpPr w:bottomFromText="0" w:horzAnchor="text" w:leftFromText="180" w:rightFromText="180" w:tblpX="0" w:tblpY="1" w:topFromText="0" w:vertAnchor="text"/>
                         <w:tblW w:w="6745" w:type="dxa"/>
                         <w:jc w:val="left"/>
-                        <w:tblInd w:w="108" w:type="dxa"/>
+                        <w:tblInd w:w="103" w:type="dxa"/>
                         <w:tblCellMar>
                           <w:top w:w="0" w:type="dxa"/>
-                          <w:left w:w="103" w:type="dxa"/>
+                          <w:left w:w="98" w:type="dxa"/>
                           <w:bottom w:w="0" w:type="dxa"/>
                           <w:right w:w="108" w:type="dxa"/>
                         </w:tblCellMar>
@@ -687,7 +700,7 @@
                             </w:tcBorders>
                             <w:shd w:fill="auto" w:val="clear"/>
                             <w:tcMar>
-                              <w:left w:w="103" w:type="dxa"/>
+                              <w:left w:w="98" w:type="dxa"/>
                             </w:tcMar>
                           </w:tcPr>
                           <w:p>
@@ -721,7 +734,7 @@
                             </w:tcBorders>
                             <w:shd w:fill="auto" w:val="clear"/>
                             <w:tcMar>
-                              <w:left w:w="103" w:type="dxa"/>
+                              <w:left w:w="98" w:type="dxa"/>
                             </w:tcMar>
                           </w:tcPr>
                           <w:p>
@@ -730,8 +743,8 @@
                               <w:spacing w:lineRule="auto" w:line="240" w:before="0" w:after="0"/>
                               <w:rPr/>
                             </w:pPr>
-                            <w:bookmarkStart w:id="31" w:name="__UnoMark__60_1624180959"/>
-                            <w:bookmarkStart w:id="32" w:name="__UnoMark__61_1624180959"/>
+                            <w:bookmarkStart w:id="31" w:name="__UnoMark__61_1624180959"/>
+                            <w:bookmarkStart w:id="32" w:name="__UnoMark__60_1624180959"/>
                             <w:bookmarkEnd w:id="31"/>
                             <w:bookmarkEnd w:id="32"/>
                             <w:r>
@@ -756,7 +769,7 @@
                             </w:tcBorders>
                             <w:shd w:fill="auto" w:val="clear"/>
                             <w:tcMar>
-                              <w:left w:w="103" w:type="dxa"/>
+                              <w:left w:w="98" w:type="dxa"/>
                             </w:tcMar>
                           </w:tcPr>
                           <w:p>
@@ -765,8 +778,8 @@
                               <w:spacing w:lineRule="auto" w:line="240" w:before="0" w:after="0"/>
                               <w:rPr/>
                             </w:pPr>
-                            <w:bookmarkStart w:id="33" w:name="__UnoMark__62_1624180959"/>
-                            <w:bookmarkStart w:id="34" w:name="__UnoMark__63_1624180959"/>
+                            <w:bookmarkStart w:id="33" w:name="__UnoMark__63_1624180959"/>
+                            <w:bookmarkStart w:id="34" w:name="__UnoMark__62_1624180959"/>
                             <w:bookmarkEnd w:id="33"/>
                             <w:bookmarkEnd w:id="34"/>
                             <w:r>
@@ -792,7 +805,7 @@
                             </w:tcBorders>
                             <w:shd w:fill="auto" w:val="clear"/>
                             <w:tcMar>
-                              <w:left w:w="103" w:type="dxa"/>
+                              <w:left w:w="98" w:type="dxa"/>
                             </w:tcMar>
                           </w:tcPr>
                           <w:p>
@@ -801,8 +814,8 @@
                               <w:spacing w:lineRule="auto" w:line="240" w:before="0" w:after="0"/>
                               <w:rPr/>
                             </w:pPr>
-                            <w:bookmarkStart w:id="35" w:name="__UnoMark__64_1624180959"/>
-                            <w:bookmarkStart w:id="36" w:name="__UnoMark__65_1624180959"/>
+                            <w:bookmarkStart w:id="35" w:name="__UnoMark__65_1624180959"/>
+                            <w:bookmarkStart w:id="36" w:name="__UnoMark__64_1624180959"/>
                             <w:bookmarkEnd w:id="35"/>
                             <w:bookmarkEnd w:id="36"/>
                             <w:r>
@@ -827,7 +840,7 @@
                             </w:tcBorders>
                             <w:shd w:fill="auto" w:val="clear"/>
                             <w:tcMar>
-                              <w:left w:w="103" w:type="dxa"/>
+                              <w:left w:w="98" w:type="dxa"/>
                             </w:tcMar>
                           </w:tcPr>
                           <w:p>
@@ -836,8 +849,8 @@
                               <w:spacing w:lineRule="auto" w:line="240" w:before="0" w:after="0"/>
                               <w:rPr/>
                             </w:pPr>
-                            <w:bookmarkStart w:id="37" w:name="__UnoMark__66_1624180959"/>
-                            <w:bookmarkStart w:id="38" w:name="__UnoMark__67_1624180959"/>
+                            <w:bookmarkStart w:id="37" w:name="__UnoMark__67_1624180959"/>
+                            <w:bookmarkStart w:id="38" w:name="__UnoMark__66_1624180959"/>
                             <w:bookmarkEnd w:id="37"/>
                             <w:bookmarkEnd w:id="38"/>
                             <w:r>
@@ -863,7 +876,7 @@
                             </w:tcBorders>
                             <w:shd w:fill="auto" w:val="clear"/>
                             <w:tcMar>
-                              <w:left w:w="103" w:type="dxa"/>
+                              <w:left w:w="98" w:type="dxa"/>
                             </w:tcMar>
                           </w:tcPr>
                           <w:p>
@@ -896,7 +909,7 @@
                             </w:tcBorders>
                             <w:shd w:fill="auto" w:val="clear"/>
                             <w:tcMar>
-                              <w:left w:w="103" w:type="dxa"/>
+                              <w:left w:w="98" w:type="dxa"/>
                             </w:tcMar>
                           </w:tcPr>
                           <w:p>
@@ -905,8 +918,8 @@
                               <w:spacing w:lineRule="auto" w:line="240" w:before="0" w:after="0"/>
                               <w:rPr/>
                             </w:pPr>
-                            <w:bookmarkStart w:id="41" w:name="__UnoMark__70_1624180959"/>
-                            <w:bookmarkStart w:id="42" w:name="__UnoMark__71_1624180959"/>
+                            <w:bookmarkStart w:id="41" w:name="__UnoMark__71_1624180959"/>
+                            <w:bookmarkStart w:id="42" w:name="__UnoMark__70_1624180959"/>
                             <w:bookmarkEnd w:id="41"/>
                             <w:bookmarkEnd w:id="42"/>
                             <w:r>
@@ -932,7 +945,7 @@
                             </w:tcBorders>
                             <w:shd w:fill="auto" w:val="clear"/>
                             <w:tcMar>
-                              <w:left w:w="103" w:type="dxa"/>
+                              <w:left w:w="98" w:type="dxa"/>
                             </w:tcMar>
                           </w:tcPr>
                           <w:p>
@@ -941,8 +954,8 @@
                               <w:spacing w:lineRule="auto" w:line="240" w:before="0" w:after="0"/>
                               <w:rPr/>
                             </w:pPr>
-                            <w:bookmarkStart w:id="43" w:name="__UnoMark__72_1624180959"/>
-                            <w:bookmarkStart w:id="44" w:name="__UnoMark__73_1624180959"/>
+                            <w:bookmarkStart w:id="43" w:name="__UnoMark__73_1624180959"/>
+                            <w:bookmarkStart w:id="44" w:name="__UnoMark__72_1624180959"/>
                             <w:bookmarkEnd w:id="43"/>
                             <w:bookmarkEnd w:id="44"/>
                             <w:r>
@@ -967,7 +980,7 @@
                             </w:tcBorders>
                             <w:shd w:fill="auto" w:val="clear"/>
                             <w:tcMar>
-                              <w:left w:w="103" w:type="dxa"/>
+                              <w:left w:w="98" w:type="dxa"/>
                             </w:tcMar>
                           </w:tcPr>
                           <w:p>
@@ -976,8 +989,8 @@
                               <w:spacing w:lineRule="auto" w:line="240" w:before="0" w:after="0"/>
                               <w:rPr/>
                             </w:pPr>
-                            <w:bookmarkStart w:id="45" w:name="__UnoMark__74_1624180959"/>
-                            <w:bookmarkStart w:id="46" w:name="__UnoMark__75_1624180959"/>
+                            <w:bookmarkStart w:id="45" w:name="__UnoMark__75_1624180959"/>
+                            <w:bookmarkStart w:id="46" w:name="__UnoMark__74_1624180959"/>
                             <w:bookmarkEnd w:id="45"/>
                             <w:bookmarkEnd w:id="46"/>
                             <w:r>
@@ -1003,7 +1016,7 @@
                             </w:tcBorders>
                             <w:shd w:fill="auto" w:val="clear"/>
                             <w:tcMar>
-                              <w:left w:w="103" w:type="dxa"/>
+                              <w:left w:w="98" w:type="dxa"/>
                             </w:tcMar>
                           </w:tcPr>
                           <w:p>
@@ -1022,11 +1035,7 @@
                             <w:bookmarkEnd w:id="48"/>
                             <w:r>
                               <w:rPr/>
-                              <w:t xml:space="preserve"> </w:t>
-                            </w:r>
-                            <w:r>
-                              <w:rPr/>
-                              <w:t>(Turn off alarm)</w:t>
+                              <w:t xml:space="preserve"> (Turn off alarm)</w:t>
                             </w:r>
                           </w:p>
                         </w:tc>
@@ -1046,7 +1055,7 @@
                             </w:tcBorders>
                             <w:shd w:fill="auto" w:val="clear"/>
                             <w:tcMar>
-                              <w:left w:w="103" w:type="dxa"/>
+                              <w:left w:w="98" w:type="dxa"/>
                             </w:tcMar>
                           </w:tcPr>
                           <w:p>
@@ -1055,8 +1064,8 @@
                               <w:spacing w:lineRule="auto" w:line="240" w:before="0" w:after="0"/>
                               <w:rPr/>
                             </w:pPr>
-                            <w:bookmarkStart w:id="49" w:name="__UnoMark__78_1624180959"/>
-                            <w:bookmarkStart w:id="50" w:name="__UnoMark__79_1624180959"/>
+                            <w:bookmarkStart w:id="49" w:name="__UnoMark__79_1624180959"/>
+                            <w:bookmarkStart w:id="50" w:name="__UnoMark__78_1624180959"/>
                             <w:bookmarkEnd w:id="49"/>
                             <w:bookmarkEnd w:id="50"/>
                             <w:r>
@@ -1082,7 +1091,7 @@
                             </w:tcBorders>
                             <w:shd w:fill="auto" w:val="clear"/>
                             <w:tcMar>
-                              <w:left w:w="103" w:type="dxa"/>
+                              <w:left w:w="98" w:type="dxa"/>
                             </w:tcMar>
                           </w:tcPr>
                           <w:p>
@@ -1095,11 +1104,7 @@
                             <w:bookmarkEnd w:id="51"/>
                             <w:r>
                               <w:rPr/>
-                              <w:t>Toggle Radio (</w:t>
-                            </w:r>
-                            <w:r>
-                              <w:rPr/>
-                              <w:t>Change 12hr/24hr mode</w:t>
+                              <w:t>Toggle Radio (Change 12hr/24hr mode</w:t>
                             </w:r>
                             <w:bookmarkStart w:id="52" w:name="__UnoMark__81_1624180959"/>
                             <w:bookmarkEnd w:id="52"/>
@@ -1125,7 +1130,7 @@
                             </w:tcBorders>
                             <w:shd w:fill="auto" w:val="clear"/>
                             <w:tcMar>
-                              <w:left w:w="103" w:type="dxa"/>
+                              <w:left w:w="98" w:type="dxa"/>
                             </w:tcMar>
                           </w:tcPr>
                           <w:p>
@@ -1134,8 +1139,8 @@
                               <w:spacing w:lineRule="auto" w:line="240" w:before="0" w:after="0"/>
                               <w:rPr/>
                             </w:pPr>
-                            <w:bookmarkStart w:id="53" w:name="__UnoMark__82_1624180959"/>
-                            <w:bookmarkStart w:id="54" w:name="__UnoMark__83_1624180959"/>
+                            <w:bookmarkStart w:id="53" w:name="__UnoMark__83_1624180959"/>
+                            <w:bookmarkStart w:id="54" w:name="__UnoMark__82_1624180959"/>
                             <w:bookmarkEnd w:id="53"/>
                             <w:bookmarkEnd w:id="54"/>
                             <w:r>
@@ -1161,7 +1166,7 @@
                             </w:tcBorders>
                             <w:shd w:fill="auto" w:val="clear"/>
                             <w:tcMar>
-                              <w:left w:w="103" w:type="dxa"/>
+                              <w:left w:w="98" w:type="dxa"/>
                             </w:tcMar>
                           </w:tcPr>
                           <w:p>
@@ -1170,8 +1175,8 @@
                               <w:spacing w:lineRule="auto" w:line="240" w:before="0" w:after="0"/>
                               <w:rPr/>
                             </w:pPr>
-                            <w:bookmarkStart w:id="55" w:name="__UnoMark__84_1624180959"/>
-                            <w:bookmarkStart w:id="56" w:name="__UnoMark__85_1624180959"/>
+                            <w:bookmarkStart w:id="55" w:name="__UnoMark__85_1624180959"/>
+                            <w:bookmarkStart w:id="56" w:name="__UnoMark__84_1624180959"/>
                             <w:bookmarkEnd w:id="55"/>
                             <w:bookmarkEnd w:id="56"/>
                             <w:r>
@@ -1196,7 +1201,7 @@
                             </w:tcBorders>
                             <w:shd w:fill="auto" w:val="clear"/>
                             <w:tcMar>
-                              <w:left w:w="103" w:type="dxa"/>
+                              <w:left w:w="98" w:type="dxa"/>
                             </w:tcMar>
                           </w:tcPr>
                           <w:p>
@@ -1205,8 +1210,8 @@
                               <w:spacing w:lineRule="auto" w:line="240" w:before="0" w:after="0"/>
                               <w:rPr/>
                             </w:pPr>
-                            <w:bookmarkStart w:id="57" w:name="__UnoMark__86_1624180959"/>
-                            <w:bookmarkStart w:id="58" w:name="__UnoMark__87_1624180959"/>
+                            <w:bookmarkStart w:id="57" w:name="__UnoMark__87_1624180959"/>
+                            <w:bookmarkStart w:id="58" w:name="__UnoMark__86_1624180959"/>
                             <w:bookmarkEnd w:id="57"/>
                             <w:bookmarkEnd w:id="58"/>
                             <w:r>
@@ -1232,7 +1237,7 @@
                             </w:tcBorders>
                             <w:shd w:fill="auto" w:val="clear"/>
                             <w:tcMar>
-                              <w:left w:w="103" w:type="dxa"/>
+                              <w:left w:w="98" w:type="dxa"/>
                             </w:tcMar>
                           </w:tcPr>
                           <w:p>
@@ -1251,9 +1256,18 @@
                         </w:tc>
                       </w:tr>
                     </w:tbl>
+                    <w:p>
+                      <w:pPr>
+                        <w:pStyle w:val="FrameContents"/>
+                        <w:spacing w:before="0" w:after="160"/>
+                        <w:rPr/>
+                      </w:pPr>
+                      <w:r>
+                        <w:rPr/>
+                      </w:r>
+                    </w:p>
                   </w:txbxContent>
                 </v:textbox>
-                <w10:wrap type="square"/>
               </v:rect>
             </w:pict>
           </mc:Fallback>
@@ -1337,6 +1351,31 @@
       </w:pPr>
       <w:r>
         <w:rPr/>
+      </w:r>
+    </w:p>
+    <w:p>
+      <w:pPr>
+        <w:pStyle w:val="Normal"/>
+        <w:tabs>
+          <w:tab w:val="center" w:pos="2472" w:leader="none"/>
+        </w:tabs>
+        <w:rPr/>
+      </w:pPr>
+      <w:r>
+        <w:rPr/>
+      </w:r>
+    </w:p>
+    <w:p>
+      <w:pPr>
+        <w:pStyle w:val="Normal"/>
+        <w:tabs>
+          <w:tab w:val="center" w:pos="2472" w:leader="none"/>
+        </w:tabs>
+        <w:spacing w:before="0" w:after="160"/>
+        <w:rPr/>
+      </w:pPr>
+      <w:r>
+        <w:rPr/>
         <w:t>This table describes</w:t>
       </w:r>
       <w:bookmarkStart w:id="60" w:name="_GoBack"/>
@@ -1365,7 +1404,6 @@
     <w:rPrDefault>
       <w:rPr>
         <w:rFonts w:ascii="Calibri" w:hAnsi="Calibri" w:eastAsia="Calibri" w:cs="" w:asciiTheme="minorHAnsi" w:cstheme="minorBidi" w:eastAsiaTheme="minorHAnsi" w:hAnsiTheme="minorHAnsi"/>
-        <w:sz w:val="22"/>
         <w:szCs w:val="22"/>
         <w:lang w:val="en-US" w:eastAsia="en-US" w:bidi="ar-SA"/>
       </w:rPr>
@@ -1761,7 +1799,7 @@
     </w:pPr>
     <w:rPr>
       <w:rFonts w:ascii="Calibri" w:hAnsi="Calibri" w:eastAsia="Calibri" w:cs="" w:asciiTheme="minorHAnsi" w:cstheme="minorBidi" w:eastAsiaTheme="minorHAnsi" w:hAnsiTheme="minorHAnsi"/>
-      <w:color w:val="auto"/>
+      <w:color w:val="00000A"/>
       <w:sz w:val="22"/>
       <w:szCs w:val="22"/>
       <w:lang w:val="en-US" w:eastAsia="en-US" w:bidi="ar-SA"/>

</xml_diff>